<commit_message>
Avance de documentación de proyecto
</commit_message>
<xml_diff>
--- a/Documentación del proyecto/Caso de estudio.docx
+++ b/Documentación del proyecto/Caso de estudio.docx
@@ -251,35 +251,7 @@
           <w:sz w:val="36"/>
           <w:szCs w:val="36"/>
         </w:rPr>
-        <w:t xml:space="preserve">El software Medical-IA se desarrollará en el contexto de servicios médicos </w:t>
-      </w:r>
-      <w:r>
-        <w:rPr>
-          <w:sz w:val="36"/>
-          <w:szCs w:val="36"/>
-        </w:rPr>
-        <w:t>actuales</w:t>
-      </w:r>
-      <w:r>
-        <w:rPr>
-          <w:sz w:val="36"/>
-          <w:szCs w:val="36"/>
-        </w:rPr>
-        <w:t xml:space="preserve">, donde las </w:t>
-      </w:r>
-      <w:r>
-        <w:rPr>
-          <w:sz w:val="36"/>
-          <w:szCs w:val="36"/>
-        </w:rPr>
-        <w:t>formas de diagnóstico demandan una adaptación de las tecnologías a el área en cuestión, contribuyendo de forma positiva en un sistema que se encuentra saturado</w:t>
-      </w:r>
-      <w:r>
-        <w:rPr>
-          <w:sz w:val="36"/>
-          <w:szCs w:val="36"/>
-        </w:rPr>
-        <w:t>. Está diseñado para apoyar a los médicos en la identificación rápida y precisa de patologías y en la personalización de tratamientos, utilizando inteligencia artificial basada en Big Data para analizar grandes volúmenes de datos clínicos, generar reportes en tiempo real y facilitar la comunicación entre paciente y médico, optimizando la eficiencia y efectividad del cuidado médico.</w:t>
+        <w:t>El software Medical-IA se desarrollará en el contexto de servicios médicos actuales, donde las formas de diagnóstico demandan una adaptación de las tecnologías a el área en cuestión, contribuyendo de forma positiva en un sistema que se encuentra saturado. Está diseñado para apoyar a los médicos en la identificación rápida y precisa de patologías y en la personalización de tratamientos, utilizando inteligencia artificial basada en Big Data para analizar grandes volúmenes de datos clínicos, generar reportes en tiempo real y facilitar la comunicación entre paciente y médico, optimizando la eficiencia y efectividad del cuidado médico.</w:t>
       </w:r>
     </w:p>
     <w:p>
@@ -589,6 +561,323 @@
           <w:szCs w:val="36"/>
         </w:rPr>
       </w:pPr>
+    </w:p>
+    <w:p>
+      <w:pPr>
+        <w:rPr>
+          <w:rStyle w:val="Textoennegrita"/>
+          <w:rFonts w:cstheme="minorHAnsi"/>
+          <w:sz w:val="24"/>
+          <w:szCs w:val="24"/>
+          <w:u w:val="single"/>
+        </w:rPr>
+      </w:pPr>
+      <w:r>
+        <w:rPr>
+          <w:rStyle w:val="Textoennegrita"/>
+          <w:rFonts w:cstheme="minorHAnsi"/>
+          <w:sz w:val="24"/>
+          <w:szCs w:val="24"/>
+          <w:u w:val="single"/>
+        </w:rPr>
+        <w:t>Objetivos</w:t>
+      </w:r>
+    </w:p>
+    <w:p>
+      <w:pPr>
+        <w:rPr>
+          <w:rFonts w:cstheme="minorHAnsi"/>
+          <w:sz w:val="24"/>
+          <w:szCs w:val="24"/>
+        </w:rPr>
+      </w:pPr>
+      <w:r>
+        <w:rPr>
+          <w:rStyle w:val="Textoennegrita"/>
+          <w:rFonts w:cstheme="minorHAnsi"/>
+          <w:sz w:val="24"/>
+          <w:szCs w:val="24"/>
+        </w:rPr>
+        <w:t>Desarrollar un sistema de</w:t>
+      </w:r>
+      <w:r>
+        <w:rPr>
+          <w:rStyle w:val="Textoennegrita"/>
+          <w:rFonts w:cstheme="minorHAnsi"/>
+          <w:sz w:val="24"/>
+          <w:szCs w:val="24"/>
+        </w:rPr>
+        <w:t xml:space="preserve"> </w:t>
+      </w:r>
+      <w:r>
+        <w:rPr>
+          <w:rStyle w:val="Textoennegrita"/>
+          <w:rFonts w:cstheme="minorHAnsi"/>
+          <w:sz w:val="24"/>
+          <w:szCs w:val="24"/>
+        </w:rPr>
+        <w:t>a</w:t>
+      </w:r>
+      <w:r>
+        <w:rPr>
+          <w:rStyle w:val="Textoennegrita"/>
+          <w:rFonts w:cstheme="minorHAnsi"/>
+          <w:sz w:val="24"/>
+          <w:szCs w:val="24"/>
+        </w:rPr>
+        <w:t xml:space="preserve">nálisis de </w:t>
+      </w:r>
+      <w:r>
+        <w:rPr>
+          <w:rStyle w:val="Textoennegrita"/>
+          <w:rFonts w:cstheme="minorHAnsi"/>
+          <w:sz w:val="24"/>
+          <w:szCs w:val="24"/>
+        </w:rPr>
+        <w:t>d</w:t>
+      </w:r>
+      <w:r>
+        <w:rPr>
+          <w:rStyle w:val="Textoennegrita"/>
+          <w:rFonts w:cstheme="minorHAnsi"/>
+          <w:sz w:val="24"/>
+          <w:szCs w:val="24"/>
+        </w:rPr>
+        <w:t>atos:</w:t>
+      </w:r>
+      <w:r>
+        <w:rPr>
+          <w:rFonts w:cstheme="minorHAnsi"/>
+          <w:sz w:val="24"/>
+          <w:szCs w:val="24"/>
+        </w:rPr>
+        <w:t xml:space="preserve"> Desarrollar un sistema que pueda manejar y procesar grandes volúmenes de datos médicos</w:t>
+      </w:r>
+    </w:p>
+    <w:p>
+      <w:pPr>
+        <w:pStyle w:val="NormalWeb"/>
+        <w:rPr>
+          <w:rFonts w:asciiTheme="minorHAnsi" w:hAnsiTheme="minorHAnsi" w:cstheme="minorHAnsi"/>
+        </w:rPr>
+      </w:pPr>
+      <w:r>
+        <w:rPr>
+          <w:rStyle w:val="Textoennegrita"/>
+          <w:rFonts w:asciiTheme="minorHAnsi" w:hAnsiTheme="minorHAnsi" w:cstheme="minorHAnsi"/>
+        </w:rPr>
+        <w:t>Asistir en el Diagnóstico:</w:t>
+      </w:r>
+      <w:r>
+        <w:rPr>
+          <w:rFonts w:asciiTheme="minorHAnsi" w:hAnsiTheme="minorHAnsi" w:cstheme="minorHAnsi"/>
+        </w:rPr>
+        <w:t xml:space="preserve"> Implementar algoritmos de IA que recono</w:t>
+      </w:r>
+      <w:r>
+        <w:rPr>
+          <w:rFonts w:asciiTheme="minorHAnsi" w:hAnsiTheme="minorHAnsi" w:cstheme="minorHAnsi"/>
+        </w:rPr>
+        <w:t>zca</w:t>
+      </w:r>
+      <w:r>
+        <w:rPr>
+          <w:rFonts w:asciiTheme="minorHAnsi" w:hAnsiTheme="minorHAnsi" w:cstheme="minorHAnsi"/>
+        </w:rPr>
+        <w:t xml:space="preserve"> enfermedades de manera más precisa y rápida, basándose en</w:t>
+      </w:r>
+      <w:r>
+        <w:rPr>
+          <w:rFonts w:asciiTheme="minorHAnsi" w:hAnsiTheme="minorHAnsi" w:cstheme="minorHAnsi"/>
+        </w:rPr>
+        <w:t xml:space="preserve"> un entrenamiento de </w:t>
+      </w:r>
+      <w:r>
+        <w:rPr>
+          <w:rFonts w:asciiTheme="minorHAnsi" w:hAnsiTheme="minorHAnsi" w:cstheme="minorHAnsi"/>
+        </w:rPr>
+        <w:t xml:space="preserve">machine </w:t>
+      </w:r>
+      <w:proofErr w:type="spellStart"/>
+      <w:r>
+        <w:rPr>
+          <w:rFonts w:asciiTheme="minorHAnsi" w:hAnsiTheme="minorHAnsi" w:cstheme="minorHAnsi"/>
+        </w:rPr>
+        <w:t>learning</w:t>
+      </w:r>
+      <w:proofErr w:type="spellEnd"/>
+      <w:r>
+        <w:rPr>
+          <w:rFonts w:asciiTheme="minorHAnsi" w:hAnsiTheme="minorHAnsi" w:cstheme="minorHAnsi"/>
+        </w:rPr>
+        <w:t xml:space="preserve"> tomando referencia de </w:t>
+      </w:r>
+      <w:r>
+        <w:rPr>
+          <w:rFonts w:asciiTheme="minorHAnsi" w:hAnsiTheme="minorHAnsi" w:cstheme="minorHAnsi"/>
+        </w:rPr>
+        <w:t>datos históricos y actuales.</w:t>
+      </w:r>
+    </w:p>
+    <w:p>
+      <w:pPr>
+        <w:pStyle w:val="NormalWeb"/>
+        <w:rPr>
+          <w:rFonts w:asciiTheme="minorHAnsi" w:hAnsiTheme="minorHAnsi" w:cstheme="minorHAnsi"/>
+        </w:rPr>
+      </w:pPr>
+      <w:r>
+        <w:rPr>
+          <w:rStyle w:val="Textoennegrita"/>
+          <w:rFonts w:asciiTheme="minorHAnsi" w:hAnsiTheme="minorHAnsi" w:cstheme="minorHAnsi"/>
+        </w:rPr>
+        <w:t>Personalizar Tratamientos:</w:t>
+      </w:r>
+      <w:r>
+        <w:rPr>
+          <w:rFonts w:asciiTheme="minorHAnsi" w:hAnsiTheme="minorHAnsi" w:cstheme="minorHAnsi"/>
+        </w:rPr>
+        <w:t xml:space="preserve"> Utilizar la información del paciente y los datos analizados para recomendar tratamientos personalizados que se adapten a las necesidades específicas de cada individuo.</w:t>
+      </w:r>
+    </w:p>
+    <w:p>
+      <w:pPr>
+        <w:pStyle w:val="NormalWeb"/>
+        <w:rPr>
+          <w:rFonts w:asciiTheme="minorHAnsi" w:hAnsiTheme="minorHAnsi" w:cstheme="minorHAnsi"/>
+        </w:rPr>
+      </w:pPr>
+      <w:r>
+        <w:rPr>
+          <w:rStyle w:val="Textoennegrita"/>
+          <w:rFonts w:asciiTheme="minorHAnsi" w:hAnsiTheme="minorHAnsi" w:cstheme="minorHAnsi"/>
+        </w:rPr>
+        <w:t>Aumentar la Eficiencia Médica:</w:t>
+      </w:r>
+      <w:r>
+        <w:rPr>
+          <w:rFonts w:asciiTheme="minorHAnsi" w:hAnsiTheme="minorHAnsi" w:cstheme="minorHAnsi"/>
+        </w:rPr>
+        <w:t xml:space="preserve"> Reducir la carga de trabajo de los médicos </w:t>
+      </w:r>
+      <w:r>
+        <w:rPr>
+          <w:rFonts w:asciiTheme="minorHAnsi" w:hAnsiTheme="minorHAnsi" w:cstheme="minorHAnsi"/>
+        </w:rPr>
+        <w:t>otorgándoles una herramienta de apoyo preciso.</w:t>
+      </w:r>
+    </w:p>
+    <w:p>
+      <w:pPr>
+        <w:pStyle w:val="NormalWeb"/>
+        <w:rPr>
+          <w:rFonts w:asciiTheme="minorHAnsi" w:hAnsiTheme="minorHAnsi" w:cstheme="minorHAnsi"/>
+        </w:rPr>
+      </w:pPr>
+    </w:p>
+    <w:p>
+      <w:pPr>
+        <w:pStyle w:val="NormalWeb"/>
+        <w:rPr>
+          <w:rFonts w:asciiTheme="minorHAnsi" w:hAnsiTheme="minorHAnsi" w:cstheme="minorHAnsi"/>
+          <w:b/>
+          <w:bCs/>
+          <w:u w:val="single"/>
+        </w:rPr>
+      </w:pPr>
+      <w:r>
+        <w:rPr>
+          <w:rFonts w:asciiTheme="minorHAnsi" w:hAnsiTheme="minorHAnsi" w:cstheme="minorHAnsi"/>
+          <w:b/>
+          <w:bCs/>
+          <w:u w:val="single"/>
+        </w:rPr>
+        <w:t>Beneficios esperados</w:t>
+      </w:r>
+    </w:p>
+    <w:p>
+      <w:pPr>
+        <w:pStyle w:val="NormalWeb"/>
+        <w:rPr>
+          <w:rFonts w:asciiTheme="minorHAnsi" w:hAnsiTheme="minorHAnsi" w:cstheme="minorHAnsi"/>
+        </w:rPr>
+      </w:pPr>
+      <w:r>
+        <w:rPr>
+          <w:rStyle w:val="Textoennegrita"/>
+          <w:rFonts w:asciiTheme="minorHAnsi" w:hAnsiTheme="minorHAnsi" w:cstheme="minorHAnsi"/>
+        </w:rPr>
+        <w:t>Precisión Mejorada en Diagnósticos:</w:t>
+      </w:r>
+      <w:r>
+        <w:rPr>
+          <w:rFonts w:asciiTheme="minorHAnsi" w:hAnsiTheme="minorHAnsi" w:cstheme="minorHAnsi"/>
+        </w:rPr>
+        <w:t xml:space="preserve"> Se espera una mayor precisión en el diagnóstico médico gracias a la identificación de patrones complejos en grandes volúmenes de datos.</w:t>
+      </w:r>
+    </w:p>
+    <w:p>
+      <w:pPr>
+        <w:pStyle w:val="NormalWeb"/>
+        <w:rPr>
+          <w:rFonts w:asciiTheme="minorHAnsi" w:hAnsiTheme="minorHAnsi" w:cstheme="minorHAnsi"/>
+        </w:rPr>
+      </w:pPr>
+      <w:r>
+        <w:rPr>
+          <w:rStyle w:val="Textoennegrita"/>
+          <w:rFonts w:asciiTheme="minorHAnsi" w:hAnsiTheme="minorHAnsi" w:cstheme="minorHAnsi"/>
+        </w:rPr>
+        <w:t>Tratamientos Más Efectivos y Personalizados:</w:t>
+      </w:r>
+      <w:r>
+        <w:rPr>
+          <w:rFonts w:asciiTheme="minorHAnsi" w:hAnsiTheme="minorHAnsi" w:cstheme="minorHAnsi"/>
+        </w:rPr>
+        <w:t xml:space="preserve"> Los tratamientos serán más efectivos y adaptados a las necesidades individuales del paciente, basados en recomendaciones personalizadas.</w:t>
+      </w:r>
+    </w:p>
+    <w:p>
+      <w:pPr>
+        <w:pStyle w:val="NormalWeb"/>
+        <w:rPr>
+          <w:rFonts w:asciiTheme="minorHAnsi" w:hAnsiTheme="minorHAnsi" w:cstheme="minorHAnsi"/>
+        </w:rPr>
+      </w:pPr>
+      <w:r>
+        <w:rPr>
+          <w:rStyle w:val="Textoennegrita"/>
+          <w:rFonts w:asciiTheme="minorHAnsi" w:hAnsiTheme="minorHAnsi" w:cstheme="minorHAnsi"/>
+        </w:rPr>
+        <w:t>Eficiencia Aumentada para Profesionales de la Salud:</w:t>
+      </w:r>
+      <w:r>
+        <w:rPr>
+          <w:rFonts w:asciiTheme="minorHAnsi" w:hAnsiTheme="minorHAnsi" w:cstheme="minorHAnsi"/>
+        </w:rPr>
+        <w:t xml:space="preserve"> Los médicos podrán concentrarse más en la atención al paciente y la toma de decisiones clínicas, al reducir la carga de trabajo relacionada con el análisis de datos.</w:t>
+      </w:r>
+    </w:p>
+    <w:p>
+      <w:pPr>
+        <w:pStyle w:val="NormalWeb"/>
+        <w:rPr>
+          <w:rFonts w:asciiTheme="minorHAnsi" w:hAnsiTheme="minorHAnsi" w:cstheme="minorHAnsi"/>
+        </w:rPr>
+      </w:pPr>
+      <w:r>
+        <w:rPr>
+          <w:rStyle w:val="Textoennegrita"/>
+          <w:rFonts w:asciiTheme="minorHAnsi" w:hAnsiTheme="minorHAnsi" w:cstheme="minorHAnsi"/>
+        </w:rPr>
+        <w:t>Mejora en la Gestión de Datos Médicos:</w:t>
+      </w:r>
+      <w:r>
+        <w:rPr>
+          <w:rFonts w:asciiTheme="minorHAnsi" w:hAnsiTheme="minorHAnsi" w:cstheme="minorHAnsi"/>
+        </w:rPr>
+        <w:t xml:space="preserve"> El sistema proporcionará una mejor organización y acceso a la información médica, facilitando su uso en la práctica clínica diaria.</w:t>
+      </w:r>
     </w:p>
     <w:p>
       <w:pPr>
@@ -1174,6 +1463,34 @@
       <w:spacing w:after="0" w:line="240" w:lineRule="auto"/>
     </w:pPr>
   </w:style>
+  <w:style w:type="character" w:styleId="Textoennegrita">
+    <w:name w:val="Strong"/>
+    <w:basedOn w:val="Fuentedeprrafopredeter"/>
+    <w:uiPriority w:val="22"/>
+    <w:qFormat/>
+    <w:rsid w:val="00B04515"/>
+    <w:rPr>
+      <w:b/>
+      <w:bCs/>
+    </w:rPr>
+  </w:style>
+  <w:style w:type="paragraph" w:styleId="NormalWeb">
+    <w:name w:val="Normal (Web)"/>
+    <w:basedOn w:val="Normal"/>
+    <w:uiPriority w:val="99"/>
+    <w:semiHidden/>
+    <w:unhideWhenUsed/>
+    <w:rsid w:val="00B04515"/>
+    <w:pPr>
+      <w:spacing w:before="100" w:beforeAutospacing="1" w:after="100" w:afterAutospacing="1" w:line="240" w:lineRule="auto"/>
+    </w:pPr>
+    <w:rPr>
+      <w:rFonts w:ascii="Times New Roman" w:eastAsia="Times New Roman" w:hAnsi="Times New Roman" w:cs="Times New Roman"/>
+      <w:sz w:val="24"/>
+      <w:szCs w:val="24"/>
+      <w:lang w:eastAsia="es-CL"/>
+    </w:rPr>
+  </w:style>
 </w:styles>
 </file>
 

</xml_diff>